<commit_message>
User and Design Documentation
Documentation for EE468 final project
</commit_message>
<xml_diff>
--- a/User_Manual.docx
+++ b/User_Manual.docx
@@ -301,7 +301,7 @@
           <w:r>
             <w:fldChar w:fldCharType="separate"/>
           </w:r>
-          <w:hyperlink w:anchor="_Toc100585127" w:history="1">
+          <w:hyperlink w:anchor="_Toc102122935" w:history="1">
             <w:r>
               <w:rPr>
                 <w:rStyle w:val="Hyperlink"/>
@@ -328,7 +328,7 @@
                 <w:noProof/>
                 <w:webHidden/>
               </w:rPr>
-              <w:instrText xml:space="preserve"> PAGEREF _Toc100585127 \h </w:instrText>
+              <w:instrText xml:space="preserve"> PAGEREF _Toc102122935 \h </w:instrText>
             </w:r>
             <w:r>
               <w:rPr>
@@ -372,7 +372,7 @@
               <w:sz w:val="22"/>
             </w:rPr>
           </w:pPr>
-          <w:hyperlink w:anchor="_Toc100585128" w:history="1">
+          <w:hyperlink w:anchor="_Toc102122936" w:history="1">
             <w:r>
               <w:rPr>
                 <w:rStyle w:val="Hyperlink"/>
@@ -399,7 +399,7 @@
                 <w:noProof/>
                 <w:webHidden/>
               </w:rPr>
-              <w:instrText xml:space="preserve"> PAGEREF _Toc100585128 \h </w:instrText>
+              <w:instrText xml:space="preserve"> PAGEREF _Toc102122936 \h </w:instrText>
             </w:r>
             <w:r>
               <w:rPr>
@@ -443,7 +443,7 @@
               <w:sz w:val="22"/>
             </w:rPr>
           </w:pPr>
-          <w:hyperlink w:anchor="_Toc100585129" w:history="1">
+          <w:hyperlink w:anchor="_Toc102122937" w:history="1">
             <w:r>
               <w:rPr>
                 <w:rStyle w:val="Hyperlink"/>
@@ -470,7 +470,7 @@
                 <w:noProof/>
                 <w:webHidden/>
               </w:rPr>
-              <w:instrText xml:space="preserve"> PAGEREF _Toc100585129 \h </w:instrText>
+              <w:instrText xml:space="preserve"> PAGEREF _Toc102122937 \h </w:instrText>
             </w:r>
             <w:r>
               <w:rPr>
@@ -514,7 +514,7 @@
               <w:sz w:val="22"/>
             </w:rPr>
           </w:pPr>
-          <w:hyperlink w:anchor="_Toc100585130" w:history="1">
+          <w:hyperlink w:anchor="_Toc102122938" w:history="1">
             <w:r>
               <w:rPr>
                 <w:rStyle w:val="Hyperlink"/>
@@ -541,7 +541,7 @@
                 <w:noProof/>
                 <w:webHidden/>
               </w:rPr>
-              <w:instrText xml:space="preserve"> PAGEREF _Toc100585130 \h </w:instrText>
+              <w:instrText xml:space="preserve"> PAGEREF _Toc102122938 \h </w:instrText>
             </w:r>
             <w:r>
               <w:rPr>
@@ -585,7 +585,7 @@
               <w:sz w:val="22"/>
             </w:rPr>
           </w:pPr>
-          <w:hyperlink w:anchor="_Toc100585131" w:history="1">
+          <w:hyperlink w:anchor="_Toc102122939" w:history="1">
             <w:r>
               <w:rPr>
                 <w:rStyle w:val="Hyperlink"/>
@@ -612,7 +612,7 @@
                 <w:noProof/>
                 <w:webHidden/>
               </w:rPr>
-              <w:instrText xml:space="preserve"> PAGEREF _Toc100585131 \h </w:instrText>
+              <w:instrText xml:space="preserve"> PAGEREF _Toc102122939 \h </w:instrText>
             </w:r>
             <w:r>
               <w:rPr>
@@ -656,7 +656,7 @@
               <w:sz w:val="22"/>
             </w:rPr>
           </w:pPr>
-          <w:hyperlink w:anchor="_Toc100585132" w:history="1">
+          <w:hyperlink w:anchor="_Toc102122940" w:history="1">
             <w:r>
               <w:rPr>
                 <w:rStyle w:val="Hyperlink"/>
@@ -683,7 +683,7 @@
                 <w:noProof/>
                 <w:webHidden/>
               </w:rPr>
-              <w:instrText xml:space="preserve"> PAGEREF _Toc100585132 \h </w:instrText>
+              <w:instrText xml:space="preserve"> PAGEREF _Toc102122940 \h </w:instrText>
             </w:r>
             <w:r>
               <w:rPr>
@@ -727,7 +727,7 @@
               <w:sz w:val="22"/>
             </w:rPr>
           </w:pPr>
-          <w:hyperlink w:anchor="_Toc100585133" w:history="1">
+          <w:hyperlink w:anchor="_Toc102122941" w:history="1">
             <w:r>
               <w:rPr>
                 <w:rStyle w:val="Hyperlink"/>
@@ -754,7 +754,7 @@
                 <w:noProof/>
                 <w:webHidden/>
               </w:rPr>
-              <w:instrText xml:space="preserve"> PAGEREF _Toc100585133 \h </w:instrText>
+              <w:instrText xml:space="preserve"> PAGEREF _Toc102122941 \h </w:instrText>
             </w:r>
             <w:r>
               <w:rPr>
@@ -798,27 +798,13 @@
               <w:sz w:val="22"/>
             </w:rPr>
           </w:pPr>
-          <w:hyperlink w:anchor="_Toc100585134" w:history="1">
+          <w:hyperlink w:anchor="_Toc102122942" w:history="1">
             <w:r>
               <w:rPr>
                 <w:rStyle w:val="Hyperlink"/>
                 <w:noProof/>
               </w:rPr>
-              <w:t xml:space="preserve">Sign </w:t>
-            </w:r>
-            <w:r>
-              <w:rPr>
-                <w:rStyle w:val="Hyperlink"/>
-                <w:noProof/>
-              </w:rPr>
-              <w:t>into</w:t>
-            </w:r>
-            <w:r>
-              <w:rPr>
-                <w:rStyle w:val="Hyperlink"/>
-                <w:noProof/>
-              </w:rPr>
-              <w:t xml:space="preserve"> your account</w:t>
+              <w:t>Sign into your account</w:t>
             </w:r>
             <w:r>
               <w:rPr>
@@ -839,7 +825,7 @@
                 <w:noProof/>
                 <w:webHidden/>
               </w:rPr>
-              <w:instrText xml:space="preserve"> PAGEREF _Toc100585134 \h </w:instrText>
+              <w:instrText xml:space="preserve"> PAGEREF _Toc102122942 \h </w:instrText>
             </w:r>
             <w:r>
               <w:rPr>
@@ -883,7 +869,7 @@
               <w:sz w:val="22"/>
             </w:rPr>
           </w:pPr>
-          <w:hyperlink w:anchor="_Toc100585135" w:history="1">
+          <w:hyperlink w:anchor="_Toc102122943" w:history="1">
             <w:r>
               <w:rPr>
                 <w:rStyle w:val="Hyperlink"/>
@@ -910,7 +896,78 @@
                 <w:noProof/>
                 <w:webHidden/>
               </w:rPr>
-              <w:instrText xml:space="preserve"> PAGEREF _Toc100585135 \h </w:instrText>
+              <w:instrText xml:space="preserve"> PAGEREF _Toc102122943 \h </w:instrText>
+            </w:r>
+            <w:r>
+              <w:rPr>
+                <w:noProof/>
+                <w:webHidden/>
+              </w:rPr>
+            </w:r>
+            <w:r>
+              <w:rPr>
+                <w:noProof/>
+                <w:webHidden/>
+              </w:rPr>
+              <w:fldChar w:fldCharType="separate"/>
+            </w:r>
+            <w:r>
+              <w:rPr>
+                <w:noProof/>
+                <w:webHidden/>
+              </w:rPr>
+              <w:t>5</w:t>
+            </w:r>
+            <w:r>
+              <w:rPr>
+                <w:noProof/>
+                <w:webHidden/>
+              </w:rPr>
+              <w:fldChar w:fldCharType="end"/>
+            </w:r>
+          </w:hyperlink>
+        </w:p>
+        <w:p>
+          <w:pPr>
+            <w:pStyle w:val="TOC2"/>
+            <w:tabs>
+              <w:tab w:val="right" w:leader="dot" w:pos="10042"/>
+            </w:tabs>
+            <w:rPr>
+              <w:rFonts w:asciiTheme="minorHAnsi" w:eastAsiaTheme="minorEastAsia" w:hAnsiTheme="minorHAnsi" w:cstheme="minorBidi"/>
+              <w:noProof/>
+              <w:color w:val="auto"/>
+              <w:sz w:val="22"/>
+            </w:rPr>
+          </w:pPr>
+          <w:hyperlink w:anchor="_Toc102122944" w:history="1">
+            <w:r>
+              <w:rPr>
+                <w:rStyle w:val="Hyperlink"/>
+                <w:noProof/>
+              </w:rPr>
+              <w:t>Admin Page</w:t>
+            </w:r>
+            <w:r>
+              <w:rPr>
+                <w:noProof/>
+                <w:webHidden/>
+              </w:rPr>
+              <w:tab/>
+            </w:r>
+            <w:r>
+              <w:rPr>
+                <w:noProof/>
+                <w:webHidden/>
+              </w:rPr>
+              <w:fldChar w:fldCharType="begin"/>
+            </w:r>
+            <w:r>
+              <w:rPr>
+                <w:noProof/>
+                <w:webHidden/>
+              </w:rPr>
+              <w:instrText xml:space="preserve"> PAGEREF _Toc102122944 \h </w:instrText>
             </w:r>
             <w:r>
               <w:rPr>
@@ -954,13 +1011,13 @@
               <w:sz w:val="22"/>
             </w:rPr>
           </w:pPr>
-          <w:hyperlink w:anchor="_Toc100585136" w:history="1">
+          <w:hyperlink w:anchor="_Toc102122945" w:history="1">
             <w:r>
               <w:rPr>
                 <w:rStyle w:val="Hyperlink"/>
                 <w:noProof/>
               </w:rPr>
-              <w:t>Admin Page</w:t>
+              <w:t>Professor Page</w:t>
             </w:r>
             <w:r>
               <w:rPr>
@@ -981,7 +1038,7 @@
                 <w:noProof/>
                 <w:webHidden/>
               </w:rPr>
-              <w:instrText xml:space="preserve"> PAGEREF _Toc100585136 \h </w:instrText>
+              <w:instrText xml:space="preserve"> PAGEREF _Toc102122945 \h </w:instrText>
             </w:r>
             <w:r>
               <w:rPr>
@@ -1025,78 +1082,7 @@
               <w:sz w:val="22"/>
             </w:rPr>
           </w:pPr>
-          <w:hyperlink w:anchor="_Toc100585137" w:history="1">
-            <w:r>
-              <w:rPr>
-                <w:rStyle w:val="Hyperlink"/>
-                <w:noProof/>
-              </w:rPr>
-              <w:t>Professor Page</w:t>
-            </w:r>
-            <w:r>
-              <w:rPr>
-                <w:noProof/>
-                <w:webHidden/>
-              </w:rPr>
-              <w:tab/>
-            </w:r>
-            <w:r>
-              <w:rPr>
-                <w:noProof/>
-                <w:webHidden/>
-              </w:rPr>
-              <w:fldChar w:fldCharType="begin"/>
-            </w:r>
-            <w:r>
-              <w:rPr>
-                <w:noProof/>
-                <w:webHidden/>
-              </w:rPr>
-              <w:instrText xml:space="preserve"> PAGEREF _Toc100585137 \h </w:instrText>
-            </w:r>
-            <w:r>
-              <w:rPr>
-                <w:noProof/>
-                <w:webHidden/>
-              </w:rPr>
-            </w:r>
-            <w:r>
-              <w:rPr>
-                <w:noProof/>
-                <w:webHidden/>
-              </w:rPr>
-              <w:fldChar w:fldCharType="separate"/>
-            </w:r>
-            <w:r>
-              <w:rPr>
-                <w:noProof/>
-                <w:webHidden/>
-              </w:rPr>
-              <w:t>6</w:t>
-            </w:r>
-            <w:r>
-              <w:rPr>
-                <w:noProof/>
-                <w:webHidden/>
-              </w:rPr>
-              <w:fldChar w:fldCharType="end"/>
-            </w:r>
-          </w:hyperlink>
-        </w:p>
-        <w:p>
-          <w:pPr>
-            <w:pStyle w:val="TOC2"/>
-            <w:tabs>
-              <w:tab w:val="right" w:leader="dot" w:pos="10042"/>
-            </w:tabs>
-            <w:rPr>
-              <w:rFonts w:asciiTheme="minorHAnsi" w:eastAsiaTheme="minorEastAsia" w:hAnsiTheme="minorHAnsi" w:cstheme="minorBidi"/>
-              <w:noProof/>
-              <w:color w:val="auto"/>
-              <w:sz w:val="22"/>
-            </w:rPr>
-          </w:pPr>
-          <w:hyperlink w:anchor="_Toc100585138" w:history="1">
+          <w:hyperlink w:anchor="_Toc102122946" w:history="1">
             <w:r>
               <w:rPr>
                 <w:rStyle w:val="Hyperlink"/>
@@ -1123,7 +1109,7 @@
                 <w:noProof/>
                 <w:webHidden/>
               </w:rPr>
-              <w:instrText xml:space="preserve"> PAGEREF _Toc100585138 \h </w:instrText>
+              <w:instrText xml:space="preserve"> PAGEREF _Toc102122946 \h </w:instrText>
             </w:r>
             <w:r>
               <w:rPr>
@@ -1158,77 +1144,6 @@
           <w:pPr>
             <w:pStyle w:val="TOC2"/>
             <w:tabs>
-              <w:tab w:val="right" w:leader="dot" w:pos="10042"/>
-            </w:tabs>
-            <w:rPr>
-              <w:rFonts w:asciiTheme="minorHAnsi" w:eastAsiaTheme="minorEastAsia" w:hAnsiTheme="minorHAnsi" w:cstheme="minorBidi"/>
-              <w:noProof/>
-              <w:color w:val="auto"/>
-              <w:sz w:val="22"/>
-            </w:rPr>
-          </w:pPr>
-          <w:hyperlink w:anchor="_Toc100585139" w:history="1">
-            <w:r>
-              <w:rPr>
-                <w:rStyle w:val="Hyperlink"/>
-                <w:noProof/>
-              </w:rPr>
-              <w:t>Placeholder</w:t>
-            </w:r>
-            <w:r>
-              <w:rPr>
-                <w:noProof/>
-                <w:webHidden/>
-              </w:rPr>
-              <w:tab/>
-            </w:r>
-            <w:r>
-              <w:rPr>
-                <w:noProof/>
-                <w:webHidden/>
-              </w:rPr>
-              <w:fldChar w:fldCharType="begin"/>
-            </w:r>
-            <w:r>
-              <w:rPr>
-                <w:noProof/>
-                <w:webHidden/>
-              </w:rPr>
-              <w:instrText xml:space="preserve"> PAGEREF _Toc100585139 \h </w:instrText>
-            </w:r>
-            <w:r>
-              <w:rPr>
-                <w:noProof/>
-                <w:webHidden/>
-              </w:rPr>
-            </w:r>
-            <w:r>
-              <w:rPr>
-                <w:noProof/>
-                <w:webHidden/>
-              </w:rPr>
-              <w:fldChar w:fldCharType="separate"/>
-            </w:r>
-            <w:r>
-              <w:rPr>
-                <w:noProof/>
-                <w:webHidden/>
-              </w:rPr>
-              <w:t>8</w:t>
-            </w:r>
-            <w:r>
-              <w:rPr>
-                <w:noProof/>
-                <w:webHidden/>
-              </w:rPr>
-              <w:fldChar w:fldCharType="end"/>
-            </w:r>
-          </w:hyperlink>
-        </w:p>
-        <w:p>
-          <w:pPr>
-            <w:pStyle w:val="TOC2"/>
-            <w:tabs>
               <w:tab w:val="right" w:leader="dot" w:pos="10052"/>
             </w:tabs>
             <w:ind w:left="0" w:firstLine="0"/>
@@ -1352,7 +1267,7 @@
       <w:pPr>
         <w:pStyle w:val="Heading1"/>
       </w:pPr>
-      <w:bookmarkStart w:id="0" w:name="_Toc100585127"/>
+      <w:bookmarkStart w:id="0" w:name="_Toc102122935"/>
       <w:r>
         <w:t>Intended audience</w:t>
       </w:r>
@@ -1401,7 +1316,7 @@
       <w:pPr>
         <w:pStyle w:val="Heading1"/>
       </w:pPr>
-      <w:bookmarkStart w:id="2" w:name="_Toc100585128"/>
+      <w:bookmarkStart w:id="2" w:name="_Toc102122936"/>
       <w:r>
         <w:t xml:space="preserve">Additional </w:t>
       </w:r>
@@ -1469,7 +1384,7 @@
       <w:pPr>
         <w:pStyle w:val="Heading1"/>
       </w:pPr>
-      <w:bookmarkStart w:id="3" w:name="_Toc100585129"/>
+      <w:bookmarkStart w:id="3" w:name="_Toc102122937"/>
       <w:r>
         <w:t>System requirements</w:t>
       </w:r>
@@ -1635,7 +1550,7 @@
         <w:pStyle w:val="Heading1"/>
         <w:spacing w:after="482" w:line="228" w:lineRule="auto"/>
       </w:pPr>
-      <w:bookmarkStart w:id="4" w:name="_Toc100585130"/>
+      <w:bookmarkStart w:id="4" w:name="_Toc102122938"/>
       <w:r>
         <w:rPr>
           <w:sz w:val="60"/>
@@ -1648,7 +1563,7 @@
       <w:pPr>
         <w:pStyle w:val="Heading1"/>
       </w:pPr>
-      <w:bookmarkStart w:id="5" w:name="_Toc100585131"/>
+      <w:bookmarkStart w:id="5" w:name="_Toc102122939"/>
       <w:r>
         <w:t xml:space="preserve">The </w:t>
       </w:r>
@@ -1734,7 +1649,7 @@
         <w:spacing w:after="482" w:line="228" w:lineRule="auto"/>
         <w:ind w:left="-2"/>
       </w:pPr>
-      <w:bookmarkStart w:id="6" w:name="_Toc100585132"/>
+      <w:bookmarkStart w:id="6" w:name="_Toc102122940"/>
       <w:r>
         <w:rPr>
           <w:sz w:val="60"/>
@@ -1755,7 +1670,7 @@
         <w:pStyle w:val="Heading1"/>
         <w:ind w:left="-4"/>
       </w:pPr>
-      <w:bookmarkStart w:id="7" w:name="_Toc100585133"/>
+      <w:bookmarkStart w:id="7" w:name="_Toc102122941"/>
       <w:r>
         <w:t>Download required software</w:t>
       </w:r>
@@ -1785,7 +1700,7 @@
         <w:pStyle w:val="Heading1"/>
         <w:ind w:left="-4"/>
       </w:pPr>
-      <w:bookmarkStart w:id="8" w:name="_Toc100585134"/>
+      <w:bookmarkStart w:id="8" w:name="_Toc102122942"/>
       <w:r>
         <w:t xml:space="preserve">Sign </w:t>
       </w:r>
@@ -1811,16 +1726,39 @@
         <w:t xml:space="preserve">Upon launching the </w:t>
       </w:r>
       <w:r>
-        <w:t>software,</w:t>
-      </w:r>
-      <w:r>
-        <w:t xml:space="preserve"> the user will be greeted by a “login screen” which will prompt the entering of a specific username and password</w:t>
-      </w:r>
-      <w:r>
-        <w:t xml:space="preserve"> and a confirmation </w:t>
-      </w:r>
-      <w:r>
-        <w:t>by hitting enter.</w:t>
+        <w:t>softw</w:t>
+      </w:r>
+      <w:r>
+        <w:t>are,</w:t>
+      </w:r>
+      <w:r>
+        <w:t xml:space="preserve"> the user </w:t>
+      </w:r>
+      <w:r>
+        <w:t>should go to their search engine of choice and enter the link:</w:t>
+      </w:r>
+      <w:r>
+        <w:t xml:space="preserve"> </w:t>
+      </w:r>
+      <w:hyperlink r:id="rId15" w:history="1">
+        <w:r>
+          <w:rPr>
+            <w:rStyle w:val="Hyperlink"/>
+          </w:rPr>
+          <w:t>http://127.0.0.1:8000/usertype</w:t>
+        </w:r>
+      </w:hyperlink>
+      <w:r>
+        <w:t xml:space="preserve"> </w:t>
+      </w:r>
+      <w:r>
+        <w:t>to</w:t>
+      </w:r>
+      <w:r>
+        <w:t xml:space="preserve"> reach the login page</w:t>
+      </w:r>
+      <w:r>
+        <w:t>.</w:t>
       </w:r>
     </w:p>
     <w:p>
@@ -1834,22 +1772,80 @@
         <w:ind w:right="11"/>
       </w:pPr>
       <w:r>
+        <w:t xml:space="preserve">Upon entering the link into the user’s search bar, the user will be greeted by a “login screen” which will prompt the user for a specific </w:t>
+      </w:r>
+      <w:proofErr w:type="gramStart"/>
+      <w:r>
+        <w:t>user name</w:t>
+      </w:r>
+      <w:proofErr w:type="gramEnd"/>
+      <w:r>
+        <w:t xml:space="preserve"> and password that can be confirmed by hitting Submit.</w:t>
+      </w:r>
+    </w:p>
+    <w:p>
+      <w:pPr>
+        <w:pStyle w:val="ListParagraph"/>
+        <w:numPr>
+          <w:ilvl w:val="0"/>
+          <w:numId w:val="26"/>
+        </w:numPr>
+        <w:spacing w:after="740"/>
+        <w:ind w:right="11"/>
+      </w:pPr>
+      <w:r>
+        <w:t>The user must be careful in entering their login information, as the use of a correct username with an incorrect password 5 or more times will result in an account lockdown for security purposes. This lockdown can then be removed through the correct user’s linked email account</w:t>
+      </w:r>
+      <w:r>
+        <w:t xml:space="preserve"> (may not be functional at time of submission)</w:t>
+      </w:r>
+      <w:r>
+        <w:t>.</w:t>
+      </w:r>
+    </w:p>
+    <w:p>
+      <w:pPr>
+        <w:pStyle w:val="ListParagraph"/>
+        <w:numPr>
+          <w:ilvl w:val="0"/>
+          <w:numId w:val="26"/>
+        </w:numPr>
+        <w:spacing w:after="740"/>
+        <w:ind w:right="11"/>
+      </w:pPr>
+      <w:r>
+        <w:t>After a successful login the system will check the corresponding permissions of the account and send the user to the appropriate page, being either Admin, Professor, or Student.</w:t>
+      </w:r>
+    </w:p>
+    <w:p>
+      <w:pPr>
+        <w:pStyle w:val="ListParagraph"/>
+        <w:numPr>
+          <w:ilvl w:val="0"/>
+          <w:numId w:val="26"/>
+        </w:numPr>
+        <w:spacing w:after="740"/>
+        <w:ind w:right="11"/>
+      </w:pPr>
+      <w:r>
+        <w:t>The user will be able to return to the login screen by clicking the escape button on their keyboard</w:t>
+      </w:r>
+    </w:p>
+    <w:p>
+      <w:pPr>
+        <w:pStyle w:val="ListParagraph"/>
+        <w:spacing w:after="740"/>
+        <w:ind w:left="643" w:right="11" w:firstLine="0"/>
+      </w:pPr>
+      <w:r>
         <w:rPr>
           <w:noProof/>
         </w:rPr>
         <w:drawing>
-          <wp:anchor distT="0" distB="0" distL="114300" distR="114300" simplePos="0" relativeHeight="251662336" behindDoc="0" locked="0" layoutInCell="1" allowOverlap="1" wp14:anchorId="76CCBF3B" wp14:editId="62C0713B">
-            <wp:simplePos x="0" y="0"/>
-            <wp:positionH relativeFrom="margin">
-              <wp:align>left</wp:align>
-            </wp:positionH>
-            <wp:positionV relativeFrom="paragraph">
-              <wp:posOffset>297180</wp:posOffset>
-            </wp:positionV>
-            <wp:extent cx="3526790" cy="5281930"/>
-            <wp:effectExtent l="93980" t="96520" r="91440" b="91440"/>
-            <wp:wrapTopAndBottom/>
-            <wp:docPr id="3" name="Picture 3" descr="Diagram&#10;&#10;Description automatically generated with medium confidence"/>
+          <wp:inline distT="0" distB="0" distL="0" distR="0" wp14:anchorId="0E8133BA" wp14:editId="01142D6D">
+            <wp:extent cx="5756275" cy="2244725"/>
+            <wp:effectExtent l="152400" t="171450" r="168275" b="155575"/>
+            <wp:docPr id="13" name="Picture 13"/>
             <wp:cNvGraphicFramePr>
               <a:graphicFrameLocks xmlns:a="http://schemas.openxmlformats.org/drawingml/2006/main" noChangeAspect="1"/>
             </wp:cNvGraphicFramePr>
@@ -1857,90 +1853,78 @@
               <a:graphicData uri="http://schemas.openxmlformats.org/drawingml/2006/picture">
                 <pic:pic xmlns:pic="http://schemas.openxmlformats.org/drawingml/2006/picture">
                   <pic:nvPicPr>
-                    <pic:cNvPr id="3" name="Picture 3" descr="Diagram&#10;&#10;Description automatically generated with medium confidence"/>
-                    <pic:cNvPicPr/>
+                    <pic:cNvPr id="0" name="Picture 11"/>
+                    <pic:cNvPicPr>
+                      <a:picLocks noChangeAspect="1" noChangeArrowheads="1"/>
+                    </pic:cNvPicPr>
                   </pic:nvPicPr>
                   <pic:blipFill>
-                    <a:blip r:embed="rId15" cstate="print">
+                    <a:blip r:embed="rId16">
                       <a:extLst>
                         <a:ext uri="{28A0092B-C50C-407E-A947-70E740481C1C}">
                           <a14:useLocalDpi xmlns:a14="http://schemas.microsoft.com/office/drawing/2010/main" val="0"/>
                         </a:ext>
                       </a:extLst>
                     </a:blip>
+                    <a:srcRect/>
                     <a:stretch>
                       <a:fillRect/>
                     </a:stretch>
                   </pic:blipFill>
-                  <pic:spPr>
-                    <a:xfrm rot="16200000">
+                  <pic:spPr bwMode="auto">
+                    <a:xfrm>
                       <a:off x="0" y="0"/>
-                      <a:ext cx="3526790" cy="5281930"/>
+                      <a:ext cx="5756275" cy="2244725"/>
                     </a:xfrm>
-                    <a:prstGeom prst="rect">
+                    <a:prstGeom prst="snip2DiagRect">
                       <a:avLst/>
                     </a:prstGeom>
-                    <a:ln w="88900" cap="sq" cmpd="thickThin">
+                    <a:solidFill>
+                      <a:srgbClr val="FFFFFF">
+                        <a:shade val="85000"/>
+                      </a:srgbClr>
+                    </a:solidFill>
+                    <a:ln w="88900" cap="sq">
                       <a:solidFill>
-                        <a:srgbClr val="000000"/>
+                        <a:srgbClr val="FFFFFF"/>
                       </a:solidFill>
-                      <a:prstDash val="solid"/>
                       <a:miter lim="800000"/>
                     </a:ln>
                     <a:effectLst>
-                      <a:innerShdw blurRad="76200">
-                        <a:srgbClr val="000000"/>
-                      </a:innerShdw>
+                      <a:outerShdw blurRad="88900" algn="tl" rotWithShape="0">
+                        <a:srgbClr val="000000">
+                          <a:alpha val="45000"/>
+                        </a:srgbClr>
+                      </a:outerShdw>
                     </a:effectLst>
+                    <a:scene3d>
+                      <a:camera prst="orthographicFront"/>
+                      <a:lightRig rig="twoPt" dir="t">
+                        <a:rot lat="0" lon="0" rev="7200000"/>
+                      </a:lightRig>
+                    </a:scene3d>
+                    <a:sp3d>
+                      <a:bevelT w="25400" h="19050"/>
+                      <a:contourClr>
+                        <a:srgbClr val="FFFFFF"/>
+                      </a:contourClr>
+                    </a:sp3d>
                   </pic:spPr>
                 </pic:pic>
               </a:graphicData>
             </a:graphic>
-            <wp14:sizeRelH relativeFrom="margin">
-              <wp14:pctWidth>0</wp14:pctWidth>
-            </wp14:sizeRelH>
-            <wp14:sizeRelV relativeFrom="margin">
-              <wp14:pctHeight>0</wp14:pctHeight>
-            </wp14:sizeRelV>
-          </wp:anchor>
+          </wp:inline>
         </w:drawing>
-      </w:r>
-      <w:r>
-        <w:t>The user must be careful in entering their login information, as the use of a correct username with an incorrect password 5 or more times will result in an account lockdown for security purposes. This lockdown can then be removed through the correct user’s linked email account.</w:t>
       </w:r>
     </w:p>
     <w:p>
       <w:pPr>
-        <w:pStyle w:val="ListParagraph"/>
-        <w:numPr>
-          <w:ilvl w:val="0"/>
-          <w:numId w:val="26"/>
-        </w:numPr>
-        <w:spacing w:after="740"/>
-        <w:ind w:right="11"/>
-      </w:pPr>
-      <w:r>
-        <w:t>After a successful login the system will check the corresponding permissions of the account and send the user to the appropriate page, being either Admin, Professor, or Student.</w:t>
-      </w:r>
-    </w:p>
-    <w:p>
-      <w:pPr>
-        <w:pStyle w:val="ListParagraph"/>
-        <w:numPr>
-          <w:ilvl w:val="0"/>
-          <w:numId w:val="26"/>
-        </w:numPr>
-        <w:spacing w:after="740"/>
-        <w:ind w:right="11"/>
-      </w:pPr>
-      <w:r>
-        <w:t>The user will be able to return to the login screen by clicking the escape button on their keyboard</w:t>
-      </w:r>
-    </w:p>
-    <w:p>
-      <w:pPr>
         <w:spacing w:after="740"/>
         <w:ind w:left="0" w:right="11" w:firstLine="0"/>
+        <w:rPr>
+          <w:b/>
+          <w:color w:val="A3A3A2"/>
+        </w:rPr>
       </w:pPr>
       <w:r>
         <w:rPr>
@@ -1952,12 +1936,250 @@
     </w:p>
     <w:p>
       <w:pPr>
+        <w:spacing w:after="740"/>
+        <w:ind w:left="0" w:right="11" w:firstLine="0"/>
+        <w:rPr>
+          <w:b/>
+          <w:color w:val="A3A3A2"/>
+          <w:sz w:val="32"/>
+          <w:szCs w:val="32"/>
+        </w:rPr>
+      </w:pPr>
+      <w:r>
+        <w:rPr>
+          <w:b/>
+          <w:color w:val="A3A3A2"/>
+          <w:sz w:val="32"/>
+          <w:szCs w:val="32"/>
+        </w:rPr>
+        <w:t>Important Notes:</w:t>
+      </w:r>
+    </w:p>
+    <w:p>
+      <w:pPr>
+        <w:spacing w:after="740"/>
+        <w:ind w:left="0" w:right="11" w:firstLine="0"/>
+        <w:rPr>
+          <w:b/>
+          <w:color w:val="A3A3A2"/>
+          <w:sz w:val="28"/>
+          <w:szCs w:val="28"/>
+        </w:rPr>
+      </w:pPr>
+      <w:r>
+        <w:rPr>
+          <w:b/>
+          <w:color w:val="A3A3A2"/>
+          <w:sz w:val="28"/>
+          <w:szCs w:val="28"/>
+        </w:rPr>
+        <w:lastRenderedPageBreak/>
+        <w:t>settings.py and views.py references to passwords may need to be changed when utilizing the project on a new computer.</w:t>
+      </w:r>
+    </w:p>
+    <w:p>
+      <w:pPr>
+        <w:spacing w:after="740"/>
+        <w:ind w:left="0" w:right="11" w:firstLine="0"/>
+        <w:rPr>
+          <w:b/>
+          <w:color w:val="A3A3A2"/>
+          <w:sz w:val="28"/>
+          <w:szCs w:val="28"/>
+        </w:rPr>
+      </w:pPr>
+      <w:r>
+        <w:rPr>
+          <w:b/>
+          <w:color w:val="A3A3A2"/>
+          <w:sz w:val="28"/>
+          <w:szCs w:val="28"/>
+        </w:rPr>
+        <w:t xml:space="preserve">Default Usernames for website: </w:t>
+      </w:r>
+      <w:r>
+        <w:rPr>
+          <w:b/>
+          <w:color w:val="000000" w:themeColor="text1"/>
+          <w:sz w:val="28"/>
+          <w:szCs w:val="28"/>
+        </w:rPr>
+        <w:t>student</w:t>
+      </w:r>
+      <w:r>
+        <w:rPr>
+          <w:b/>
+          <w:color w:val="A3A3A2"/>
+          <w:sz w:val="28"/>
+          <w:szCs w:val="28"/>
+        </w:rPr>
+        <w:t xml:space="preserve">, </w:t>
+      </w:r>
+      <w:r>
+        <w:rPr>
+          <w:b/>
+          <w:color w:val="000000" w:themeColor="text1"/>
+          <w:sz w:val="28"/>
+          <w:szCs w:val="28"/>
+        </w:rPr>
+        <w:t>professor</w:t>
+      </w:r>
+      <w:r>
+        <w:rPr>
+          <w:b/>
+          <w:color w:val="A3A3A2"/>
+          <w:sz w:val="28"/>
+          <w:szCs w:val="28"/>
+        </w:rPr>
+        <w:t xml:space="preserve">, </w:t>
+      </w:r>
+      <w:r>
+        <w:rPr>
+          <w:b/>
+          <w:color w:val="000000" w:themeColor="text1"/>
+          <w:sz w:val="28"/>
+          <w:szCs w:val="28"/>
+        </w:rPr>
+        <w:t>admin</w:t>
+      </w:r>
+      <w:r>
+        <w:rPr>
+          <w:b/>
+          <w:color w:val="A3A3A2"/>
+          <w:sz w:val="28"/>
+          <w:szCs w:val="28"/>
+        </w:rPr>
+        <w:t xml:space="preserve"> Respectively</w:t>
+      </w:r>
+    </w:p>
+    <w:p>
+      <w:pPr>
+        <w:spacing w:after="740"/>
+        <w:ind w:left="0" w:right="11" w:firstLine="0"/>
+        <w:rPr>
+          <w:b/>
+          <w:color w:val="A3A3A2"/>
+          <w:sz w:val="28"/>
+          <w:szCs w:val="28"/>
+        </w:rPr>
+      </w:pPr>
+      <w:r>
+        <w:rPr>
+          <w:b/>
+          <w:color w:val="A3A3A2"/>
+          <w:sz w:val="28"/>
+          <w:szCs w:val="28"/>
+        </w:rPr>
+        <w:t xml:space="preserve">Default password for all users on website: </w:t>
+      </w:r>
+      <w:r>
+        <w:rPr>
+          <w:b/>
+          <w:bCs/>
+          <w:color w:val="222222"/>
+          <w:sz w:val="28"/>
+          <w:szCs w:val="28"/>
+          <w:shd w:val="clear" w:color="auto" w:fill="FFFFFF"/>
+        </w:rPr>
+        <w:t>EE468CS460</w:t>
+      </w:r>
+    </w:p>
+    <w:p>
+      <w:pPr>
+        <w:spacing w:after="740"/>
+        <w:ind w:left="0" w:right="11" w:firstLine="0"/>
+        <w:rPr>
+          <w:b/>
+          <w:color w:val="000000" w:themeColor="text1"/>
+          <w:sz w:val="28"/>
+          <w:szCs w:val="28"/>
+        </w:rPr>
+      </w:pPr>
+      <w:r>
+        <w:rPr>
+          <w:b/>
+          <w:color w:val="A3A3A2"/>
+          <w:sz w:val="28"/>
+          <w:szCs w:val="28"/>
+        </w:rPr>
+        <w:t xml:space="preserve">Default password for the Database </w:t>
+      </w:r>
+      <w:proofErr w:type="gramStart"/>
+      <w:r>
+        <w:rPr>
+          <w:b/>
+          <w:color w:val="A3A3A2"/>
+          <w:sz w:val="28"/>
+          <w:szCs w:val="28"/>
+        </w:rPr>
+        <w:t>is :</w:t>
+      </w:r>
+      <w:proofErr w:type="gramEnd"/>
+      <w:r>
+        <w:rPr>
+          <w:b/>
+          <w:color w:val="A3A3A2"/>
+          <w:sz w:val="28"/>
+          <w:szCs w:val="28"/>
+        </w:rPr>
+        <w:t xml:space="preserve"> </w:t>
+      </w:r>
+      <w:r>
+        <w:rPr>
+          <w:b/>
+          <w:color w:val="000000" w:themeColor="text1"/>
+          <w:sz w:val="28"/>
+          <w:szCs w:val="28"/>
+        </w:rPr>
+        <w:t>password12</w:t>
+      </w:r>
+    </w:p>
+    <w:p>
+      <w:pPr>
+        <w:spacing w:after="740"/>
+        <w:ind w:left="0" w:right="11" w:firstLine="0"/>
+        <w:rPr>
+          <w:sz w:val="28"/>
+          <w:szCs w:val="28"/>
+        </w:rPr>
+      </w:pPr>
+      <w:r>
+        <w:rPr>
+          <w:b/>
+          <w:color w:val="A3A3A2"/>
+          <w:sz w:val="28"/>
+          <w:szCs w:val="28"/>
+        </w:rPr>
+        <w:t>(</w:t>
+      </w:r>
+      <w:proofErr w:type="gramStart"/>
+      <w:r>
+        <w:rPr>
+          <w:b/>
+          <w:color w:val="A3A3A2"/>
+          <w:sz w:val="28"/>
+          <w:szCs w:val="28"/>
+        </w:rPr>
+        <w:t>this</w:t>
+      </w:r>
+      <w:proofErr w:type="gramEnd"/>
+      <w:r>
+        <w:rPr>
+          <w:b/>
+          <w:color w:val="A3A3A2"/>
+          <w:sz w:val="28"/>
+          <w:szCs w:val="28"/>
+        </w:rPr>
+        <w:t xml:space="preserve"> password will likely need to be changed)</w:t>
+      </w:r>
+    </w:p>
+    <w:p>
+      <w:pPr>
         <w:pStyle w:val="Heading2"/>
         <w:ind w:left="-4"/>
       </w:pPr>
-      <w:bookmarkStart w:id="9" w:name="_Toc100585135"/>
-      <w:r>
-        <w:lastRenderedPageBreak/>
+      <w:bookmarkStart w:id="9" w:name="_Toc102122943"/>
+      <w:r>
         <w:t xml:space="preserve">Select </w:t>
       </w:r>
       <w:r>
@@ -2009,7 +2231,7 @@
         <w:pStyle w:val="Heading2"/>
         <w:ind w:left="-4"/>
       </w:pPr>
-      <w:bookmarkStart w:id="10" w:name="_Toc100585136"/>
+      <w:bookmarkStart w:id="10" w:name="_Toc102122944"/>
       <w:r>
         <w:t>Admin Page</w:t>
       </w:r>
@@ -2026,6 +2248,20 @@
       <w:r>
         <w:t>Upon gaining access to the admin page the user is presented with three pre-set functions to select from, they must then decide which function they would like to use, enter valid information in corresponding fields and click the submit button</w:t>
       </w:r>
+      <w:r>
+        <w:t xml:space="preserve"> (page can be found at </w:t>
+      </w:r>
+      <w:hyperlink r:id="rId17" w:history="1">
+        <w:r>
+          <w:rPr>
+            <w:rStyle w:val="Hyperlink"/>
+          </w:rPr>
+          <w:t>http://127.0.0.1:8000/usertype/admin</w:t>
+        </w:r>
+      </w:hyperlink>
+      <w:r>
+        <w:t xml:space="preserve"> as well)</w:t>
+      </w:r>
     </w:p>
     <w:p>
       <w:pPr>
@@ -2051,22 +2287,39 @@
         </w:numPr>
       </w:pPr>
       <w:r>
+        <w:t>Function 2 (represented by F2 in figure 1-2)</w:t>
+      </w:r>
+      <w:r>
+        <w:t xml:space="preserve"> will create a table of min/max/average salaries by department specified by the user in the given text field</w:t>
+      </w:r>
+    </w:p>
+    <w:p>
+      <w:pPr>
+        <w:pStyle w:val="ListParagraph"/>
+        <w:numPr>
+          <w:ilvl w:val="0"/>
+          <w:numId w:val="29"/>
+        </w:numPr>
+      </w:pPr>
+      <w:r>
+        <w:t>Function 3 (represented by F3 in figure 1-2) will create a table of professor names, departments, and total number of students being taught by the respective professor within a user selected semester represented by a radio button of either spring or Fall semesters</w:t>
+      </w:r>
+    </w:p>
+    <w:p>
+      <w:pPr>
+        <w:pStyle w:val="ListParagraph"/>
+        <w:ind w:left="643" w:firstLine="0"/>
+      </w:pPr>
+      <w:r>
         <w:rPr>
           <w:noProof/>
         </w:rPr>
+        <w:lastRenderedPageBreak/>
         <w:drawing>
-          <wp:anchor distT="0" distB="0" distL="114300" distR="114300" simplePos="0" relativeHeight="251663360" behindDoc="0" locked="0" layoutInCell="1" allowOverlap="1" wp14:anchorId="6FF4BB07" wp14:editId="524966FB">
-            <wp:simplePos x="0" y="0"/>
-            <wp:positionH relativeFrom="margin">
-              <wp:align>left</wp:align>
-            </wp:positionH>
-            <wp:positionV relativeFrom="paragraph">
-              <wp:posOffset>157480</wp:posOffset>
-            </wp:positionV>
-            <wp:extent cx="3964940" cy="5570220"/>
-            <wp:effectExtent l="92710" t="97790" r="90170" b="90170"/>
-            <wp:wrapTopAndBottom/>
-            <wp:docPr id="4" name="Picture 4" descr="Diagram, schematic&#10;&#10;Description automatically generated"/>
+          <wp:inline distT="0" distB="0" distL="0" distR="0" wp14:anchorId="34B84A8E" wp14:editId="560E9277">
+            <wp:extent cx="5756275" cy="2036445"/>
+            <wp:effectExtent l="0" t="0" r="0" b="1905"/>
+            <wp:docPr id="12" name="Picture 12"/>
             <wp:cNvGraphicFramePr>
               <a:graphicFrameLocks xmlns:a="http://schemas.openxmlformats.org/drawingml/2006/main" noChangeAspect="1"/>
             </wp:cNvGraphicFramePr>
@@ -2074,398 +2327,10 @@
               <a:graphicData uri="http://schemas.openxmlformats.org/drawingml/2006/picture">
                 <pic:pic xmlns:pic="http://schemas.openxmlformats.org/drawingml/2006/picture">
                   <pic:nvPicPr>
-                    <pic:cNvPr id="4" name="Picture 4" descr="Diagram, schematic&#10;&#10;Description automatically generated"/>
-                    <pic:cNvPicPr/>
-                  </pic:nvPicPr>
-                  <pic:blipFill>
-                    <a:blip r:embed="rId16" cstate="print">
-                      <a:extLst>
-                        <a:ext uri="{28A0092B-C50C-407E-A947-70E740481C1C}">
-                          <a14:useLocalDpi xmlns:a14="http://schemas.microsoft.com/office/drawing/2010/main" val="0"/>
-                        </a:ext>
-                      </a:extLst>
-                    </a:blip>
-                    <a:stretch>
-                      <a:fillRect/>
-                    </a:stretch>
-                  </pic:blipFill>
-                  <pic:spPr>
-                    <a:xfrm rot="16200000">
-                      <a:off x="0" y="0"/>
-                      <a:ext cx="3964940" cy="5570220"/>
-                    </a:xfrm>
-                    <a:prstGeom prst="rect">
-                      <a:avLst/>
-                    </a:prstGeom>
-                    <a:ln w="88900" cap="sq" cmpd="thickThin">
-                      <a:solidFill>
-                        <a:srgbClr val="000000"/>
-                      </a:solidFill>
-                      <a:prstDash val="solid"/>
-                      <a:miter lim="800000"/>
-                    </a:ln>
-                    <a:effectLst>
-                      <a:innerShdw blurRad="76200">
-                        <a:srgbClr val="000000"/>
-                      </a:innerShdw>
-                    </a:effectLst>
-                  </pic:spPr>
-                </pic:pic>
-              </a:graphicData>
-            </a:graphic>
-          </wp:anchor>
-        </w:drawing>
-      </w:r>
-      <w:r>
-        <w:t>Function 2 (represented by F2 in figure 1-2)</w:t>
-      </w:r>
-      <w:r>
-        <w:t xml:space="preserve"> will create a table of min/max/average salaries by department specified by the user in the given text field</w:t>
-      </w:r>
-    </w:p>
-    <w:p>
-      <w:pPr>
-        <w:pStyle w:val="ListParagraph"/>
-        <w:numPr>
-          <w:ilvl w:val="0"/>
-          <w:numId w:val="29"/>
-        </w:numPr>
-      </w:pPr>
-      <w:r>
-        <w:t>Function 3 (represented by F3 in figure 1-2) will create a table of professor names, departments, and total number of students being taught by the respective professor within a user selected semester represented by a radio button of either spring or Fall semesters</w:t>
-      </w:r>
-    </w:p>
-    <w:p>
-      <w:pPr>
-        <w:spacing w:after="114"/>
-        <w:ind w:left="-4" w:right="11"/>
-      </w:pPr>
-      <w:r>
-        <w:rPr>
-          <w:b/>
-          <w:color w:val="A3A3A2"/>
-        </w:rPr>
-        <w:t>F</w:t>
-      </w:r>
-      <w:r>
-        <w:rPr>
-          <w:b/>
-          <w:color w:val="A3A3A2"/>
-        </w:rPr>
-        <w:t>i</w:t>
-      </w:r>
-      <w:r>
-        <w:rPr>
-          <w:b/>
-          <w:color w:val="A3A3A2"/>
-        </w:rPr>
-        <w:t>gur</w:t>
-      </w:r>
-      <w:r>
-        <w:rPr>
-          <w:b/>
-          <w:color w:val="A3A3A2"/>
-        </w:rPr>
-        <w:t>e</w:t>
-      </w:r>
-      <w:r>
-        <w:rPr>
-          <w:b/>
-          <w:color w:val="A3A3A2"/>
-        </w:rPr>
-        <w:t xml:space="preserve"> </w:t>
-      </w:r>
-      <w:r>
-        <w:rPr>
-          <w:b/>
-          <w:color w:val="A3A3A2"/>
-        </w:rPr>
-        <w:t>1-2</w:t>
-      </w:r>
-      <w:r>
-        <w:rPr>
-          <w:b/>
-          <w:color w:val="A3A3A2"/>
-        </w:rPr>
-        <w:t xml:space="preserve">. </w:t>
-      </w:r>
-      <w:r>
-        <w:rPr>
-          <w:b/>
-          <w:color w:val="A3A3A2"/>
-        </w:rPr>
-        <w:t>Django Database Software Admin Page</w:t>
-      </w:r>
-    </w:p>
-    <w:p>
-      <w:pPr>
-        <w:pStyle w:val="Heading2"/>
-        <w:ind w:left="-4"/>
-      </w:pPr>
-      <w:bookmarkStart w:id="11" w:name="_Toc100585137"/>
-      <w:r>
-        <w:t>Professor Page</w:t>
-      </w:r>
-      <w:bookmarkEnd w:id="11"/>
-    </w:p>
-    <w:p>
-      <w:pPr>
-        <w:pStyle w:val="ListParagraph"/>
-        <w:numPr>
-          <w:ilvl w:val="0"/>
-          <w:numId w:val="30"/>
-        </w:numPr>
-      </w:pPr>
-      <w:r>
-        <w:t>Upon gaining access to the professor page the user is presented with two pre-set functions to select from, they must then decide which function they would like to use, enter valid information in corresponding fields and click the submit button</w:t>
-      </w:r>
-    </w:p>
-    <w:p>
-      <w:pPr>
-        <w:pStyle w:val="ListParagraph"/>
-        <w:numPr>
-          <w:ilvl w:val="0"/>
-          <w:numId w:val="30"/>
-        </w:numPr>
-      </w:pPr>
-      <w:r>
-        <w:t>Function 1 (represented by F1 in figure 1-3) will create a table of course sections and the number of students in each section taught by the given professor within a given semester. The user would have to select a radio button corresponding to the corresponding semester before submitting.</w:t>
-      </w:r>
-    </w:p>
-    <w:p>
-      <w:pPr>
-        <w:pStyle w:val="ListParagraph"/>
-        <w:numPr>
-          <w:ilvl w:val="0"/>
-          <w:numId w:val="30"/>
-        </w:numPr>
-      </w:pPr>
-      <w:r>
-        <w:rPr>
-          <w:noProof/>
-        </w:rPr>
-        <w:lastRenderedPageBreak/>
-        <w:drawing>
-          <wp:anchor distT="0" distB="0" distL="114300" distR="114300" simplePos="0" relativeHeight="251664384" behindDoc="0" locked="0" layoutInCell="1" allowOverlap="1" wp14:anchorId="1043A900" wp14:editId="4ED15D39">
-            <wp:simplePos x="0" y="0"/>
-            <wp:positionH relativeFrom="margin">
-              <wp:align>left</wp:align>
-            </wp:positionH>
-            <wp:positionV relativeFrom="paragraph">
-              <wp:posOffset>-257810</wp:posOffset>
-            </wp:positionV>
-            <wp:extent cx="3863975" cy="5535295"/>
-            <wp:effectExtent l="97790" t="92710" r="100965" b="100965"/>
-            <wp:wrapTopAndBottom/>
-            <wp:docPr id="5" name="Picture 5" descr="Diagram, schematic&#10;&#10;Description automatically generated"/>
-            <wp:cNvGraphicFramePr>
-              <a:graphicFrameLocks xmlns:a="http://schemas.openxmlformats.org/drawingml/2006/main" noChangeAspect="1"/>
-            </wp:cNvGraphicFramePr>
-            <a:graphic xmlns:a="http://schemas.openxmlformats.org/drawingml/2006/main">
-              <a:graphicData uri="http://schemas.openxmlformats.org/drawingml/2006/picture">
-                <pic:pic xmlns:pic="http://schemas.openxmlformats.org/drawingml/2006/picture">
-                  <pic:nvPicPr>
-                    <pic:cNvPr id="5" name="Picture 5" descr="Diagram, schematic&#10;&#10;Description automatically generated"/>
-                    <pic:cNvPicPr/>
-                  </pic:nvPicPr>
-                  <pic:blipFill>
-                    <a:blip r:embed="rId17" cstate="print">
-                      <a:extLst>
-                        <a:ext uri="{28A0092B-C50C-407E-A947-70E740481C1C}">
-                          <a14:useLocalDpi xmlns:a14="http://schemas.microsoft.com/office/drawing/2010/main" val="0"/>
-                        </a:ext>
-                      </a:extLst>
-                    </a:blip>
-                    <a:stretch>
-                      <a:fillRect/>
-                    </a:stretch>
-                  </pic:blipFill>
-                  <pic:spPr>
-                    <a:xfrm rot="16200000">
-                      <a:off x="0" y="0"/>
-                      <a:ext cx="3863975" cy="5535295"/>
-                    </a:xfrm>
-                    <a:prstGeom prst="rect">
-                      <a:avLst/>
-                    </a:prstGeom>
-                    <a:ln w="88900" cap="sq" cmpd="thickThin">
-                      <a:solidFill>
-                        <a:srgbClr val="000000"/>
-                      </a:solidFill>
-                      <a:prstDash val="solid"/>
-                      <a:miter lim="800000"/>
-                    </a:ln>
-                    <a:effectLst>
-                      <a:innerShdw blurRad="76200">
-                        <a:srgbClr val="000000"/>
-                      </a:innerShdw>
-                    </a:effectLst>
-                  </pic:spPr>
-                </pic:pic>
-              </a:graphicData>
-            </a:graphic>
-            <wp14:sizeRelH relativeFrom="page">
-              <wp14:pctWidth>0</wp14:pctWidth>
-            </wp14:sizeRelH>
-            <wp14:sizeRelV relativeFrom="page">
-              <wp14:pctHeight>0</wp14:pctHeight>
-            </wp14:sizeRelV>
-          </wp:anchor>
-        </w:drawing>
-      </w:r>
-      <w:r>
-        <w:t xml:space="preserve">Function 2 (represented by F2 in figure 1-3) will create a table of </w:t>
-      </w:r>
-      <w:proofErr w:type="gramStart"/>
-      <w:r>
-        <w:t>students</w:t>
-      </w:r>
-      <w:proofErr w:type="gramEnd"/>
-      <w:r>
-        <w:t xml:space="preserve"> names that are enrolled in a selected course section within a selected semester that is taught by the given professor. The user would select the desired semester with a given radio button.</w:t>
-      </w:r>
-    </w:p>
-    <w:p>
-      <w:pPr>
-        <w:spacing w:after="114"/>
-        <w:ind w:left="-4" w:right="11"/>
-      </w:pPr>
-      <w:r>
-        <w:t xml:space="preserve"> </w:t>
-      </w:r>
-      <w:r>
-        <w:rPr>
-          <w:b/>
-          <w:color w:val="A3A3A2"/>
-        </w:rPr>
-        <w:t>Figure 1-</w:t>
-      </w:r>
-      <w:r>
-        <w:rPr>
-          <w:b/>
-          <w:color w:val="A3A3A2"/>
-        </w:rPr>
-        <w:t>3</w:t>
-      </w:r>
-      <w:r>
-        <w:rPr>
-          <w:b/>
-          <w:color w:val="A3A3A2"/>
-        </w:rPr>
-        <w:t xml:space="preserve">. Django Database Software </w:t>
-      </w:r>
-      <w:r>
-        <w:rPr>
-          <w:b/>
-          <w:color w:val="A3A3A2"/>
-        </w:rPr>
-        <w:t>Professor</w:t>
-      </w:r>
-      <w:r>
-        <w:rPr>
-          <w:b/>
-          <w:color w:val="A3A3A2"/>
-        </w:rPr>
-        <w:t xml:space="preserve"> Page</w:t>
-      </w:r>
-    </w:p>
-    <w:p>
-      <w:pPr>
-        <w:pStyle w:val="Heading2"/>
-        <w:ind w:left="-4"/>
-      </w:pPr>
-      <w:bookmarkStart w:id="12" w:name="_Toc100585138"/>
-      <w:r>
-        <w:t>Student page</w:t>
-      </w:r>
-      <w:bookmarkEnd w:id="12"/>
-    </w:p>
-    <w:p>
-      <w:pPr>
-        <w:pStyle w:val="ListParagraph"/>
-        <w:numPr>
-          <w:ilvl w:val="0"/>
-          <w:numId w:val="31"/>
-        </w:numPr>
-      </w:pPr>
-      <w:r>
-        <w:t>Upon gaining access to the student page the user is presented with one pre-set function, they must then enter valid information in corresponding fields and click the submit button</w:t>
-      </w:r>
-    </w:p>
-    <w:p>
-      <w:pPr>
-        <w:pStyle w:val="ListParagraph"/>
-        <w:numPr>
-          <w:ilvl w:val="0"/>
-          <w:numId w:val="31"/>
-        </w:numPr>
-      </w:pPr>
-      <w:r>
-        <w:t>Function 1 (represented by F1 in figure 1-</w:t>
-      </w:r>
-      <w:r>
-        <w:t>4</w:t>
-      </w:r>
-      <w:r>
-        <w:t>) will create a table of</w:t>
-      </w:r>
-      <w:r>
-        <w:t xml:space="preserve"> available</w:t>
-      </w:r>
-      <w:r>
-        <w:t xml:space="preserve"> course sections </w:t>
-      </w:r>
-      <w:r>
-        <w:t>offered by a department within a given year and semester. The user would need to select the desired department, year, and semester before clicking the submit button.</w:t>
-      </w:r>
-    </w:p>
-    <w:p>
-      <w:pPr>
-        <w:pStyle w:val="ListParagraph"/>
-        <w:ind w:left="643" w:firstLine="0"/>
-      </w:pPr>
-    </w:p>
-    <w:p>
-      <w:r>
-        <w:rPr>
-          <w:b/>
-          <w:color w:val="A3A3A2"/>
-        </w:rPr>
-        <w:lastRenderedPageBreak/>
-        <w:t>Figure 1-4. Django Database Software Student Page</w:t>
-      </w:r>
-      <w:r>
-        <w:rPr>
-          <w:noProof/>
-        </w:rPr>
-        <w:t xml:space="preserve"> </w:t>
-      </w:r>
-      <w:r>
-        <w:rPr>
-          <w:noProof/>
-        </w:rPr>
-        <w:drawing>
-          <wp:anchor distT="0" distB="0" distL="114300" distR="114300" simplePos="0" relativeHeight="251665408" behindDoc="0" locked="0" layoutInCell="1" allowOverlap="1" wp14:anchorId="4ACE585B" wp14:editId="4A0B6215">
-            <wp:simplePos x="0" y="0"/>
-            <wp:positionH relativeFrom="column">
-              <wp:posOffset>97990</wp:posOffset>
-            </wp:positionH>
-            <wp:positionV relativeFrom="paragraph">
-              <wp:posOffset>177800</wp:posOffset>
-            </wp:positionV>
-            <wp:extent cx="5756910" cy="4775200"/>
-            <wp:effectExtent l="95250" t="95250" r="91440" b="101600"/>
-            <wp:wrapTopAndBottom/>
-            <wp:docPr id="6" name="Picture 6" descr="A picture containing letter&#10;&#10;Description automatically generated"/>
-            <wp:cNvGraphicFramePr>
-              <a:graphicFrameLocks xmlns:a="http://schemas.openxmlformats.org/drawingml/2006/main" noChangeAspect="1"/>
-            </wp:cNvGraphicFramePr>
-            <a:graphic xmlns:a="http://schemas.openxmlformats.org/drawingml/2006/main">
-              <a:graphicData uri="http://schemas.openxmlformats.org/drawingml/2006/picture">
-                <pic:pic xmlns:pic="http://schemas.openxmlformats.org/drawingml/2006/picture">
-                  <pic:nvPicPr>
-                    <pic:cNvPr id="6" name="Picture 6" descr="A picture containing letter&#10;&#10;Description automatically generated"/>
-                    <pic:cNvPicPr/>
+                    <pic:cNvPr id="0" name="Picture 10"/>
+                    <pic:cNvPicPr>
+                      <a:picLocks noChangeAspect="1" noChangeArrowheads="1"/>
+                    </pic:cNvPicPr>
                   </pic:nvPicPr>
                   <pic:blipFill>
                     <a:blip r:embed="rId18" cstate="print">
@@ -2475,208 +2340,415 @@
                         </a:ext>
                       </a:extLst>
                     </a:blip>
+                    <a:srcRect/>
                     <a:stretch>
                       <a:fillRect/>
                     </a:stretch>
                   </pic:blipFill>
-                  <pic:spPr>
+                  <pic:spPr bwMode="auto">
                     <a:xfrm>
                       <a:off x="0" y="0"/>
-                      <a:ext cx="5756910" cy="4775200"/>
+                      <a:ext cx="5756275" cy="2036445"/>
                     </a:xfrm>
                     <a:prstGeom prst="rect">
                       <a:avLst/>
                     </a:prstGeom>
-                    <a:ln w="88900" cap="sq" cmpd="thickThin">
-                      <a:solidFill>
-                        <a:srgbClr val="000000"/>
-                      </a:solidFill>
-                      <a:prstDash val="solid"/>
-                      <a:miter lim="800000"/>
+                    <a:noFill/>
+                    <a:ln>
+                      <a:noFill/>
                     </a:ln>
-                    <a:effectLst>
-                      <a:innerShdw blurRad="76200">
-                        <a:srgbClr val="000000"/>
-                      </a:innerShdw>
-                    </a:effectLst>
                   </pic:spPr>
                 </pic:pic>
               </a:graphicData>
             </a:graphic>
-            <wp14:sizeRelH relativeFrom="page">
-              <wp14:pctWidth>0</wp14:pctWidth>
-            </wp14:sizeRelH>
-            <wp14:sizeRelV relativeFrom="page">
-              <wp14:pctHeight>0</wp14:pctHeight>
-            </wp14:sizeRelV>
-          </wp:anchor>
+          </wp:inline>
         </w:drawing>
       </w:r>
     </w:p>
     <w:p>
       <w:pPr>
+        <w:spacing w:after="114"/>
+        <w:ind w:left="-4" w:right="11"/>
+      </w:pPr>
+      <w:r>
+        <w:rPr>
+          <w:b/>
+          <w:color w:val="A3A3A2"/>
+        </w:rPr>
+        <w:t>F</w:t>
+      </w:r>
+      <w:r>
+        <w:rPr>
+          <w:b/>
+          <w:color w:val="A3A3A2"/>
+        </w:rPr>
+        <w:t>i</w:t>
+      </w:r>
+      <w:r>
+        <w:rPr>
+          <w:b/>
+          <w:color w:val="A3A3A2"/>
+        </w:rPr>
+        <w:t>gur</w:t>
+      </w:r>
+      <w:r>
+        <w:rPr>
+          <w:b/>
+          <w:color w:val="A3A3A2"/>
+        </w:rPr>
+        <w:t>e</w:t>
+      </w:r>
+      <w:r>
+        <w:rPr>
+          <w:b/>
+          <w:color w:val="A3A3A2"/>
+        </w:rPr>
+        <w:t xml:space="preserve"> </w:t>
+      </w:r>
+      <w:r>
+        <w:rPr>
+          <w:b/>
+          <w:color w:val="A3A3A2"/>
+        </w:rPr>
+        <w:t>1-2</w:t>
+      </w:r>
+      <w:r>
+        <w:rPr>
+          <w:b/>
+          <w:color w:val="A3A3A2"/>
+        </w:rPr>
+        <w:t xml:space="preserve">. </w:t>
+      </w:r>
+      <w:r>
+        <w:rPr>
+          <w:b/>
+          <w:color w:val="A3A3A2"/>
+        </w:rPr>
+        <w:t>Django Database Software Admin Page</w:t>
+      </w:r>
+    </w:p>
+    <w:p>
+      <w:pPr>
         <w:pStyle w:val="Heading2"/>
         <w:ind w:left="-4"/>
       </w:pPr>
-      <w:bookmarkStart w:id="13" w:name="_Toc100585139"/>
-      <w:r>
-        <w:t>Placeholder</w:t>
-      </w:r>
-      <w:bookmarkEnd w:id="13"/>
-      <w:r>
-        <w:t xml:space="preserve"> – add new section here</w:t>
-      </w:r>
+      <w:bookmarkStart w:id="11" w:name="_Toc102122945"/>
+      <w:r>
+        <w:t>Professor Page</w:t>
+      </w:r>
+      <w:bookmarkEnd w:id="11"/>
     </w:p>
     <w:p>
       <w:pPr>
-        <w:ind w:left="-4" w:right="11"/>
-      </w:pPr>
-      <w:r>
-        <w:t xml:space="preserve">Print templates can be saved as </w:t>
-      </w:r>
-      <w:proofErr w:type="spellStart"/>
-      <w:r>
-        <w:t>HPl</w:t>
-      </w:r>
-      <w:proofErr w:type="spellEnd"/>
-      <w:r>
-        <w:t xml:space="preserve"> files on your computer while you are working on them.</w:t>
+        <w:pStyle w:val="ListParagraph"/>
+        <w:numPr>
+          <w:ilvl w:val="0"/>
+          <w:numId w:val="30"/>
+        </w:numPr>
+      </w:pPr>
+      <w:r>
+        <w:t>Upon gaining access to the professor page the user is presented with two pre-set functions to select from, they must then decide which function they would like to use, enter valid information in corresponding fields and click the submit button</w:t>
+      </w:r>
+      <w:r>
+        <w:t xml:space="preserve"> (page can be found at </w:t>
+      </w:r>
+      <w:hyperlink r:id="rId19" w:history="1">
+        <w:r>
+          <w:rPr>
+            <w:rStyle w:val="Hyperlink"/>
+          </w:rPr>
+          <w:t>http://127.0.0.1:8000/usertype/professor</w:t>
+        </w:r>
+      </w:hyperlink>
+      <w:r>
+        <w:t xml:space="preserve"> as well</w:t>
       </w:r>
     </w:p>
     <w:p>
       <w:pPr>
+        <w:pStyle w:val="ListParagraph"/>
         <w:numPr>
           <w:ilvl w:val="0"/>
-          <w:numId w:val="8"/>
+          <w:numId w:val="30"/>
         </w:numPr>
-        <w:ind w:right="11" w:hanging="161"/>
-      </w:pPr>
-      <w:r>
-        <w:t xml:space="preserve">Click </w:t>
+      </w:pPr>
+      <w:r>
+        <w:t>Function 1 (represented by F1 in figure 1-3) will create a table of course sections and the number of students in each section taught by the given professor within a given semester. The user would have to select a radio button corresponding to the corresponding semester before submitting.</w:t>
+      </w:r>
+    </w:p>
+    <w:p>
+      <w:pPr>
+        <w:pStyle w:val="ListParagraph"/>
+        <w:numPr>
+          <w:ilvl w:val="0"/>
+          <w:numId w:val="30"/>
+        </w:numPr>
+      </w:pPr>
+      <w:r>
+        <w:t xml:space="preserve">Function 2 (represented by F2 in figure 1-3) will create a table of </w:t>
+      </w:r>
+      <w:r>
+        <w:t>student’s</w:t>
+      </w:r>
+      <w:r>
+        <w:t xml:space="preserve"> names that are enrolled in a selected course section within a selected semester that is taught by the given professor. The user would select the desired semester with a given radio button.</w:t>
+      </w:r>
+    </w:p>
+    <w:p>
+      <w:pPr>
+        <w:pStyle w:val="ListParagraph"/>
+        <w:ind w:left="643" w:firstLine="0"/>
+      </w:pPr>
+      <w:r>
+        <w:rPr>
+          <w:noProof/>
+        </w:rPr>
+        <w:drawing>
+          <wp:inline distT="0" distB="0" distL="0" distR="0" wp14:anchorId="02F5BB08" wp14:editId="76D420EE">
+            <wp:extent cx="5756275" cy="2078355"/>
+            <wp:effectExtent l="0" t="0" r="0" b="0"/>
+            <wp:docPr id="11" name="Picture 11"/>
+            <wp:cNvGraphicFramePr>
+              <a:graphicFrameLocks xmlns:a="http://schemas.openxmlformats.org/drawingml/2006/main" noChangeAspect="1"/>
+            </wp:cNvGraphicFramePr>
+            <a:graphic xmlns:a="http://schemas.openxmlformats.org/drawingml/2006/main">
+              <a:graphicData uri="http://schemas.openxmlformats.org/drawingml/2006/picture">
+                <pic:pic xmlns:pic="http://schemas.openxmlformats.org/drawingml/2006/picture">
+                  <pic:nvPicPr>
+                    <pic:cNvPr id="0" name="Picture 9"/>
+                    <pic:cNvPicPr>
+                      <a:picLocks noChangeAspect="1" noChangeArrowheads="1"/>
+                    </pic:cNvPicPr>
+                  </pic:nvPicPr>
+                  <pic:blipFill>
+                    <a:blip r:embed="rId20" cstate="print">
+                      <a:extLst>
+                        <a:ext uri="{28A0092B-C50C-407E-A947-70E740481C1C}">
+                          <a14:useLocalDpi xmlns:a14="http://schemas.microsoft.com/office/drawing/2010/main" val="0"/>
+                        </a:ext>
+                      </a:extLst>
+                    </a:blip>
+                    <a:srcRect/>
+                    <a:stretch>
+                      <a:fillRect/>
+                    </a:stretch>
+                  </pic:blipFill>
+                  <pic:spPr bwMode="auto">
+                    <a:xfrm>
+                      <a:off x="0" y="0"/>
+                      <a:ext cx="5756275" cy="2078355"/>
+                    </a:xfrm>
+                    <a:prstGeom prst="rect">
+                      <a:avLst/>
+                    </a:prstGeom>
+                    <a:noFill/>
+                    <a:ln>
+                      <a:noFill/>
+                    </a:ln>
+                  </pic:spPr>
+                </pic:pic>
+              </a:graphicData>
+            </a:graphic>
+          </wp:inline>
+        </w:drawing>
+      </w:r>
+    </w:p>
+    <w:p>
+      <w:pPr>
+        <w:spacing w:after="114"/>
+        <w:ind w:left="-4" w:right="11"/>
+      </w:pPr>
+      <w:r>
+        <w:t xml:space="preserve"> </w:t>
       </w:r>
       <w:r>
         <w:rPr>
           <w:b/>
+          <w:color w:val="A3A3A2"/>
         </w:rPr>
-        <w:t>File</w:t>
-      </w:r>
-      <w:r>
-        <w:t xml:space="preserve"> </w:t>
-      </w:r>
-      <w:r>
-        <w:rPr>
-          <w:rFonts w:ascii="Wingdings" w:eastAsia="Wingdings" w:hAnsi="Wingdings" w:cs="Wingdings"/>
-        </w:rPr>
-        <w:t></w:t>
-      </w:r>
-      <w:r>
-        <w:t xml:space="preserve"> </w:t>
+        <w:t>Figure 1-</w:t>
       </w:r>
       <w:r>
         <w:rPr>
           <w:b/>
+          <w:color w:val="A3A3A2"/>
         </w:rPr>
-        <w:t>Save</w:t>
-      </w:r>
-      <w:r>
-        <w:t>.</w:t>
+        <w:t>3</w:t>
+      </w:r>
+      <w:r>
+        <w:rPr>
+          <w:b/>
+          <w:color w:val="A3A3A2"/>
+        </w:rPr>
+        <w:t xml:space="preserve">. Django Database Software </w:t>
+      </w:r>
+      <w:r>
+        <w:rPr>
+          <w:b/>
+          <w:color w:val="A3A3A2"/>
+        </w:rPr>
+        <w:t>Professor</w:t>
+      </w:r>
+      <w:r>
+        <w:rPr>
+          <w:b/>
+          <w:color w:val="A3A3A2"/>
+        </w:rPr>
+        <w:t xml:space="preserve"> Page</w:t>
       </w:r>
     </w:p>
     <w:p>
       <w:pPr>
+        <w:pStyle w:val="Heading2"/>
+        <w:ind w:left="-4"/>
+      </w:pPr>
+      <w:bookmarkStart w:id="12" w:name="_Toc102122946"/>
+      <w:r>
+        <w:t>Student page</w:t>
+      </w:r>
+      <w:bookmarkEnd w:id="12"/>
+    </w:p>
+    <w:p>
+      <w:pPr>
+        <w:pStyle w:val="ListParagraph"/>
         <w:numPr>
           <w:ilvl w:val="0"/>
-          <w:numId w:val="8"/>
+          <w:numId w:val="31"/>
         </w:numPr>
-        <w:ind w:right="11" w:hanging="161"/>
-      </w:pPr>
-      <w:r>
-        <w:t xml:space="preserve">use the </w:t>
-      </w:r>
+      </w:pPr>
+      <w:r>
+        <w:t>Upon gaining access to the student page the user is presented with one pre-set function, they must then enter valid information in corresponding fields and click the submit button</w:t>
+      </w:r>
+      <w:r>
+        <w:t xml:space="preserve"> (page can be found at </w:t>
+      </w:r>
+      <w:hyperlink r:id="rId21" w:history="1">
+        <w:r>
+          <w:rPr>
+            <w:rStyle w:val="Hyperlink"/>
+          </w:rPr>
+          <w:t>http://127.0.0.1:8000/usertype/student</w:t>
+        </w:r>
+      </w:hyperlink>
+      <w:r>
+        <w:t xml:space="preserve"> as well) </w:t>
+      </w:r>
+    </w:p>
+    <w:p>
+      <w:pPr>
+        <w:pStyle w:val="ListParagraph"/>
+        <w:numPr>
+          <w:ilvl w:val="0"/>
+          <w:numId w:val="31"/>
+        </w:numPr>
+      </w:pPr>
+      <w:r>
+        <w:t>Function 1 (</w:t>
+      </w:r>
+      <w:r>
+        <w:t>the only function displayed</w:t>
+      </w:r>
+      <w:r>
+        <w:t xml:space="preserve"> in figure 1-</w:t>
+      </w:r>
+      <w:r>
+        <w:t>4</w:t>
+      </w:r>
+      <w:r>
+        <w:t>) will create a table of</w:t>
+      </w:r>
+      <w:r>
+        <w:t xml:space="preserve"> available</w:t>
+      </w:r>
+      <w:r>
+        <w:t xml:space="preserve"> course sections </w:t>
+      </w:r>
+      <w:r>
+        <w:t>offered by a department within a given year and semester. The user would need to select the desired department, year, and semester before clicking the submit button.</w:t>
+      </w:r>
+    </w:p>
+    <w:p>
+      <w:pPr>
+        <w:pStyle w:val="ListParagraph"/>
+        <w:ind w:left="643" w:firstLine="0"/>
+      </w:pPr>
+      <w:r>
+        <w:rPr>
+          <w:noProof/>
+        </w:rPr>
+        <w:lastRenderedPageBreak/>
+        <w:drawing>
+          <wp:inline distT="0" distB="0" distL="0" distR="0" wp14:anchorId="300331C5" wp14:editId="64C0CBE9">
+            <wp:extent cx="5756275" cy="2085340"/>
+            <wp:effectExtent l="0" t="0" r="0" b="0"/>
+            <wp:docPr id="10" name="Picture 10"/>
+            <wp:cNvGraphicFramePr>
+              <a:graphicFrameLocks xmlns:a="http://schemas.openxmlformats.org/drawingml/2006/main" noChangeAspect="1"/>
+            </wp:cNvGraphicFramePr>
+            <a:graphic xmlns:a="http://schemas.openxmlformats.org/drawingml/2006/main">
+              <a:graphicData uri="http://schemas.openxmlformats.org/drawingml/2006/picture">
+                <pic:pic xmlns:pic="http://schemas.openxmlformats.org/drawingml/2006/picture">
+                  <pic:nvPicPr>
+                    <pic:cNvPr id="0" name="Picture 8"/>
+                    <pic:cNvPicPr>
+                      <a:picLocks noChangeAspect="1" noChangeArrowheads="1"/>
+                    </pic:cNvPicPr>
+                  </pic:nvPicPr>
+                  <pic:blipFill>
+                    <a:blip r:embed="rId22" cstate="print">
+                      <a:extLst>
+                        <a:ext uri="{28A0092B-C50C-407E-A947-70E740481C1C}">
+                          <a14:useLocalDpi xmlns:a14="http://schemas.microsoft.com/office/drawing/2010/main" val="0"/>
+                        </a:ext>
+                      </a:extLst>
+                    </a:blip>
+                    <a:srcRect/>
+                    <a:stretch>
+                      <a:fillRect/>
+                    </a:stretch>
+                  </pic:blipFill>
+                  <pic:spPr bwMode="auto">
+                    <a:xfrm>
+                      <a:off x="0" y="0"/>
+                      <a:ext cx="5756275" cy="2085340"/>
+                    </a:xfrm>
+                    <a:prstGeom prst="rect">
+                      <a:avLst/>
+                    </a:prstGeom>
+                    <a:noFill/>
+                    <a:ln>
+                      <a:noFill/>
+                    </a:ln>
+                  </pic:spPr>
+                </pic:pic>
+              </a:graphicData>
+            </a:graphic>
+          </wp:inline>
+        </w:drawing>
+      </w:r>
+    </w:p>
+    <w:p>
       <w:r>
         <w:rPr>
           <w:b/>
+          <w:color w:val="A3A3A2"/>
         </w:rPr>
-        <w:t>Save</w:t>
-      </w:r>
-      <w:r>
-        <w:t xml:space="preserve"> in drop-down menu to select a location on your computer to save the print template.</w:t>
-      </w:r>
-    </w:p>
-    <w:p>
-      <w:pPr>
-        <w:numPr>
-          <w:ilvl w:val="0"/>
-          <w:numId w:val="8"/>
-        </w:numPr>
-        <w:ind w:right="11" w:hanging="161"/>
-      </w:pPr>
-      <w:r>
-        <w:t xml:space="preserve">Type a name for the print template in the </w:t>
+        <w:t>Figure 1-4. Django Database Software Student Page</w:t>
       </w:r>
       <w:r>
         <w:rPr>
-          <w:b/>
+          <w:noProof/>
         </w:rPr>
-        <w:t>File name</w:t>
-      </w:r>
-      <w:r>
-        <w:t xml:space="preserve"> box. make sure this name matches the name used by the server application.</w:t>
-      </w:r>
-    </w:p>
-    <w:p>
-      <w:pPr>
-        <w:numPr>
-          <w:ilvl w:val="0"/>
-          <w:numId w:val="8"/>
-        </w:numPr>
-        <w:ind w:right="11" w:hanging="161"/>
-      </w:pPr>
-      <w:r>
-        <w:t xml:space="preserve">Click </w:t>
-      </w:r>
-      <w:r>
-        <w:rPr>
-          <w:b/>
-        </w:rPr>
-        <w:t>Save</w:t>
-      </w:r>
-      <w:r>
-        <w:t>.</w:t>
-      </w:r>
-    </w:p>
-    <w:p>
-      <w:pPr>
-        <w:ind w:left="-4" w:right="11"/>
-      </w:pPr>
-      <w:r>
-        <w:t xml:space="preserve">The print template will be saved as an </w:t>
-      </w:r>
-      <w:proofErr w:type="spellStart"/>
-      <w:r>
-        <w:t>HPl</w:t>
-      </w:r>
-      <w:proofErr w:type="spellEnd"/>
-      <w:r>
-        <w:t xml:space="preserve"> file in the location you specified.</w:t>
-      </w:r>
-    </w:p>
-    <w:p>
-      <w:pPr>
-        <w:spacing w:after="734"/>
-        <w:ind w:left="-4" w:right="11"/>
-      </w:pPr>
-      <w:r>
-        <w:t>When you open an HPL file that you have saved on your computer, the Handheld SP400X Series Template Design Software will automatically open to display the print template. The print template can then be modified or saved on the sP400X.</w:t>
+        <w:t xml:space="preserve"> </w:t>
       </w:r>
     </w:p>
     <w:sectPr>
-      <w:headerReference w:type="even" r:id="rId19"/>
-      <w:headerReference w:type="default" r:id="rId20"/>
-      <w:footerReference w:type="even" r:id="rId21"/>
-      <w:footerReference w:type="default" r:id="rId22"/>
-      <w:headerReference w:type="first" r:id="rId23"/>
-      <w:footerReference w:type="first" r:id="rId24"/>
+      <w:headerReference w:type="even" r:id="rId23"/>
+      <w:headerReference w:type="default" r:id="rId24"/>
+      <w:footerReference w:type="even" r:id="rId25"/>
+      <w:footerReference w:type="default" r:id="rId26"/>
+      <w:headerReference w:type="first" r:id="rId27"/>
+      <w:footerReference w:type="first" r:id="rId28"/>
       <w:pgSz w:w="11906" w:h="16838"/>
       <w:pgMar w:top="1644" w:right="1424" w:bottom="1598" w:left="1416" w:header="482" w:footer="519" w:gutter="0"/>
       <w:cols w:space="720"/>

</xml_diff>